<commit_message>
Minor tweaks to updated numbers
</commit_message>
<xml_diff>
--- a/Daniel Richardson CV - Tech (Sept 25).docx
+++ b/Daniel Richardson CV - Tech (Sept 25).docx
@@ -1270,7 +1270,19 @@
         <w:rPr>
           <w:rFonts w:asciiTheme="minorHAnsi" w:hAnsiTheme="minorHAnsi" w:cstheme="minorHAnsi"/>
         </w:rPr>
-        <w:t xml:space="preserve">over 75,000+ </w:t>
+        <w:t xml:space="preserve">over </w:t>
+      </w:r>
+      <w:r>
+        <w:rPr>
+          <w:rFonts w:asciiTheme="minorHAnsi" w:hAnsiTheme="minorHAnsi" w:cstheme="minorHAnsi"/>
+        </w:rPr>
+        <w:t>200,000</w:t>
+      </w:r>
+      <w:r>
+        <w:rPr>
+          <w:rFonts w:asciiTheme="minorHAnsi" w:hAnsiTheme="minorHAnsi" w:cstheme="minorHAnsi"/>
+        </w:rPr>
+        <w:t xml:space="preserve">+ </w:t>
       </w:r>
       <w:r>
         <w:rPr>

</xml_diff>